<commit_message>
modified documents (final version)
</commit_message>
<xml_diff>
--- a/docs/spec/Lastenheft.docx
+++ b/docs/spec/Lastenheft.docx
@@ -24,21 +24,20 @@
     <w:p>
       <w:pPr>
         <w:pStyle w:val="berschrift2"/>
-      </w:pPr>
-      <w:r>
-        <w:t>Benutzer-Schnittstellen</w:t>
+        <w:spacing w:after="120"/>
+      </w:pPr>
+      <w:r>
+        <w:t>Benutzer-Schnittstelle</w:t>
       </w:r>
     </w:p>
     <w:p>
       <w:pPr>
         <w:pStyle w:val="Listenabsatz"/>
-        <w:widowControl w:val="0"/>
         <w:numPr>
           <w:ilvl w:val="0"/>
-          <w:numId w:val="16"/>
+          <w:numId w:val="22"/>
         </w:numPr>
-        <w:suppressAutoHyphens/>
-        <w:spacing w:after="0" w:line="240" w:lineRule="auto"/>
+        <w:spacing w:after="240"/>
       </w:pPr>
       <w:r>
         <w:t>Das System soll Benutzern über eine Browser-basierte Oberfläche die in den funktionalen Anforderungen definierten Ergebnis- und Analysemöglichkeiten zur Verfügung stellen</w:t>
@@ -47,13 +46,11 @@
     <w:p>
       <w:pPr>
         <w:pStyle w:val="Listenabsatz"/>
-        <w:widowControl w:val="0"/>
         <w:numPr>
           <w:ilvl w:val="0"/>
-          <w:numId w:val="16"/>
+          <w:numId w:val="22"/>
         </w:numPr>
-        <w:suppressAutoHyphens/>
-        <w:spacing w:after="0" w:line="240" w:lineRule="auto"/>
+        <w:spacing w:after="0"/>
       </w:pPr>
       <w:r>
         <w:t>Die Anzeige dieser Ergebnisse/Analysen soll in tabellarischer Form erfolgen und – soweit sinnvoll – als Diagramme visualisiert werden</w:t>
@@ -62,20 +59,23 @@
     <w:p>
       <w:pPr>
         <w:pStyle w:val="Listenabsatz"/>
-        <w:widowControl w:val="0"/>
         <w:numPr>
           <w:ilvl w:val="0"/>
-          <w:numId w:val="16"/>
+          <w:numId w:val="22"/>
         </w:numPr>
-        <w:suppressAutoHyphens/>
-        <w:spacing w:after="0" w:line="240" w:lineRule="auto"/>
         <w:rPr>
           <w:b/>
           <w:bCs/>
         </w:rPr>
       </w:pPr>
       <w:r>
-        <w:t>Die Schnittstelle zur Erfassung von Erst- und Zweitstimmen soll in Form eines Webservices realisiert werden</w:t>
+        <w:t>Die Erfassung von Erst- und Zwei</w:t>
+      </w:r>
+      <w:r>
+        <w:t>t</w:t>
+      </w:r>
+      <w:r>
+        <w:t>stimmen soll über eine Web-Oberfläche ermöglicht werden</w:t>
       </w:r>
     </w:p>
     <w:p>
@@ -89,33 +89,25 @@
     <w:p>
       <w:pPr>
         <w:pStyle w:val="berschrift2"/>
-      </w:pPr>
-      <w:r>
-        <w:t>F</w:t>
-      </w:r>
-      <w:r>
-        <w:t>unktionale Anforderungen</w:t>
+        <w:spacing w:after="120"/>
+      </w:pPr>
+      <w:r>
+        <w:t>Funktionale Anforderungen</w:t>
       </w:r>
     </w:p>
     <w:p>
       <w:pPr>
         <w:pStyle w:val="Listenabsatz"/>
-        <w:widowControl w:val="0"/>
         <w:numPr>
           <w:ilvl w:val="0"/>
-          <w:numId w:val="17"/>
+          <w:numId w:val="23"/>
         </w:numPr>
-        <w:suppressAutoHyphens/>
-        <w:spacing w:after="0" w:line="240" w:lineRule="auto"/>
       </w:pPr>
       <w:r>
         <w:t xml:space="preserve">Das System soll folgende </w:t>
       </w:r>
       <w:r>
-        <w:t xml:space="preserve">Ergebnisse </w:t>
-      </w:r>
-      <w:r>
-        <w:t xml:space="preserve"> und </w:t>
+        <w:t xml:space="preserve">Ergebnisse  und </w:t>
       </w:r>
       <w:r>
         <w:t xml:space="preserve">Analysemöglichkeiten </w:t>
@@ -130,43 +122,43 @@
     <w:p>
       <w:pPr>
         <w:pStyle w:val="Listenabsatz"/>
-        <w:widowControl w:val="0"/>
         <w:numPr>
           <w:ilvl w:val="1"/>
-          <w:numId w:val="17"/>
+          <w:numId w:val="23"/>
         </w:numPr>
-        <w:suppressAutoHyphens/>
-        <w:spacing w:after="0" w:line="240" w:lineRule="auto"/>
-      </w:pPr>
-      <w:r>
-        <w:t>Stimmverteilungen pro Kandidat auf Wahlbezirk- und -kreisebene mit parteiweiser Aggregation auf Bundesebene</w:t>
+      </w:pPr>
+      <w:r>
+        <w:t xml:space="preserve">Stimmverteilungen pro Kandidat </w:t>
+      </w:r>
+      <w:r>
+        <w:t>/ Partei</w:t>
       </w:r>
     </w:p>
     <w:p>
       <w:pPr>
         <w:pStyle w:val="Listenabsatz"/>
-        <w:widowControl w:val="0"/>
         <w:numPr>
           <w:ilvl w:val="1"/>
-          <w:numId w:val="17"/>
+          <w:numId w:val="23"/>
         </w:numPr>
-        <w:suppressAutoHyphens/>
-        <w:spacing w:after="0" w:line="240" w:lineRule="auto"/>
-      </w:pPr>
-      <w:r>
-        <w:t>Zweitstimmenverteilung auf Wahlbezirk-, -kreis-,  Bundesland- sowie Bundesebene</w:t>
+      </w:pPr>
+      <w:r>
+        <w:t>Zweit</w:t>
+      </w:r>
+      <w:r>
+        <w:t>stimmenverteilung auf Wahlkreis</w:t>
+      </w:r>
+      <w:r>
+        <w:t>- sowie Bundesebene</w:t>
       </w:r>
     </w:p>
     <w:p>
       <w:pPr>
         <w:pStyle w:val="Listenabsatz"/>
-        <w:widowControl w:val="0"/>
         <w:numPr>
           <w:ilvl w:val="1"/>
-          <w:numId w:val="17"/>
+          <w:numId w:val="23"/>
         </w:numPr>
-        <w:suppressAutoHyphens/>
-        <w:spacing w:after="0" w:line="240" w:lineRule="auto"/>
       </w:pPr>
       <w:r>
         <w:t>Liste der in den Bundestag gewählten Kandidaten (</w:t>
@@ -187,13 +179,10 @@
     <w:p>
       <w:pPr>
         <w:pStyle w:val="Listenabsatz"/>
-        <w:widowControl w:val="0"/>
         <w:numPr>
           <w:ilvl w:val="1"/>
-          <w:numId w:val="17"/>
+          <w:numId w:val="23"/>
         </w:numPr>
-        <w:suppressAutoHyphens/>
-        <w:spacing w:after="0" w:line="240" w:lineRule="auto"/>
       </w:pPr>
       <w:r>
         <w:t xml:space="preserve">Wahlbeteiligung aufgeschlüsselt  </w:t>
@@ -201,22 +190,20 @@
       <w:r>
         <w:t xml:space="preserve">bis zur </w:t>
       </w:r>
-      <w:proofErr w:type="spellStart"/>
-      <w:r>
-        <w:t>Wahlbezirkebene</w:t>
-      </w:r>
-      <w:proofErr w:type="spellEnd"/>
+      <w:r>
+        <w:t>Wahlkreis</w:t>
+      </w:r>
+      <w:r>
+        <w:t>ebene</w:t>
+      </w:r>
     </w:p>
     <w:p>
       <w:pPr>
         <w:pStyle w:val="Listenabsatz"/>
-        <w:widowControl w:val="0"/>
         <w:numPr>
           <w:ilvl w:val="1"/>
-          <w:numId w:val="17"/>
+          <w:numId w:val="23"/>
         </w:numPr>
-        <w:suppressAutoHyphens/>
-        <w:spacing w:after="0" w:line="240" w:lineRule="auto"/>
       </w:pPr>
       <w:r>
         <w:t>(V</w:t>
@@ -228,20 +215,23 @@
     <w:p>
       <w:pPr>
         <w:pStyle w:val="Listenabsatz"/>
-        <w:widowControl w:val="0"/>
         <w:numPr>
           <w:ilvl w:val="0"/>
-          <w:numId w:val="17"/>
+          <w:numId w:val="23"/>
         </w:numPr>
-        <w:suppressAutoHyphens/>
-        <w:spacing w:after="0" w:line="240" w:lineRule="auto"/>
         <w:rPr>
           <w:b/>
           <w:bCs/>
         </w:rPr>
       </w:pPr>
       <w:r>
-        <w:t>Das System soll eine Schnittstelle zur Eingabe von Erst- und Zweitstimmen entsprechend den Wahlbezirken bieten</w:t>
+        <w:t>Das System soll eine Schnittstelle zur Eingabe von Erst- und Zweitstimmen entsprechend den Wahl</w:t>
+      </w:r>
+      <w:r>
+        <w:t>kreisen</w:t>
+      </w:r>
+      <w:r>
+        <w:t xml:space="preserve"> bieten</w:t>
       </w:r>
     </w:p>
     <w:p>
@@ -255,24 +245,19 @@
     <w:p>
       <w:pPr>
         <w:pStyle w:val="berschrift2"/>
-      </w:pPr>
-      <w:r>
-        <w:t>N</w:t>
-      </w:r>
-      <w:r>
-        <w:t>icht-funktionale Anforderungen</w:t>
+        <w:spacing w:after="120"/>
+      </w:pPr>
+      <w:r>
+        <w:t>Nicht-funktionale Anforderungen</w:t>
       </w:r>
     </w:p>
     <w:p>
       <w:pPr>
         <w:pStyle w:val="Listenabsatz"/>
-        <w:widowControl w:val="0"/>
         <w:numPr>
           <w:ilvl w:val="0"/>
-          <w:numId w:val="18"/>
+          <w:numId w:val="24"/>
         </w:numPr>
-        <w:suppressAutoHyphens/>
-        <w:spacing w:after="0" w:line="240" w:lineRule="auto"/>
       </w:pPr>
       <w:r>
         <w:t>A</w:t>
@@ -284,49 +269,55 @@
     <w:p>
       <w:pPr>
         <w:pStyle w:val="Listenabsatz"/>
-        <w:widowControl w:val="0"/>
         <w:numPr>
           <w:ilvl w:val="0"/>
-          <w:numId w:val="18"/>
+          <w:numId w:val="24"/>
         </w:numPr>
-        <w:suppressAutoHyphens/>
-        <w:spacing w:after="0" w:line="240" w:lineRule="auto"/>
       </w:pPr>
       <w:r>
         <w:t>E</w:t>
       </w:r>
       <w:r>
-        <w:t>infache Ergebnislisten sollen innerhalb von 2 Sekunden dem Benutzer angezeigt werden</w:t>
+        <w:t xml:space="preserve">infache Ergebnislisten sollen innerhalb von </w:t>
+      </w:r>
+      <w:r>
+        <w:t>200 Millis</w:t>
+      </w:r>
+      <w:r>
+        <w:t>ekunden dem Benutzer angezeigt werden</w:t>
       </w:r>
     </w:p>
     <w:p>
       <w:pPr>
         <w:pStyle w:val="Listenabsatz"/>
-        <w:widowControl w:val="0"/>
         <w:numPr>
           <w:ilvl w:val="0"/>
-          <w:numId w:val="18"/>
+          <w:numId w:val="24"/>
         </w:numPr>
-        <w:suppressAutoHyphens/>
-        <w:spacing w:after="0" w:line="240" w:lineRule="auto"/>
       </w:pPr>
       <w:r>
         <w:t>K</w:t>
       </w:r>
       <w:r>
-        <w:t>omplexe Analysen sollen innerhalb von 10 Sekunden angezeigt werden</w:t>
+        <w:t xml:space="preserve">omplexe </w:t>
+      </w:r>
+      <w:r>
+        <w:t>Analysen sollen innerhalb von einer</w:t>
+      </w:r>
+      <w:r>
+        <w:t xml:space="preserve"> Sekunde </w:t>
+      </w:r>
+      <w:r>
+        <w:t>angezeigt werden</w:t>
       </w:r>
     </w:p>
     <w:p>
       <w:pPr>
         <w:pStyle w:val="Listenabsatz"/>
-        <w:widowControl w:val="0"/>
         <w:numPr>
           <w:ilvl w:val="0"/>
-          <w:numId w:val="18"/>
+          <w:numId w:val="24"/>
         </w:numPr>
-        <w:suppressAutoHyphens/>
-        <w:spacing w:after="0" w:line="240" w:lineRule="auto"/>
       </w:pPr>
       <w:r>
         <w:t>Das System muss die Manipulation der Ergebnisse durch unberechtigtes Hinzufügen, Ändern oder Löschen von Stimmen</w:t>
@@ -341,270 +332,217 @@
     <w:p>
       <w:pPr>
         <w:pStyle w:val="Listenabsatz"/>
-        <w:widowControl w:val="0"/>
         <w:numPr>
           <w:ilvl w:val="0"/>
-          <w:numId w:val="18"/>
+          <w:numId w:val="24"/>
         </w:numPr>
-        <w:suppressAutoHyphens/>
-        <w:spacing w:after="0" w:line="240" w:lineRule="auto"/>
-      </w:pPr>
-      <w:r>
-        <w:t>Alle Ereignisse im Zusammenhang mit der Stimmabgabe müssen protokolliert werden</w:t>
+      </w:pPr>
+      <w:r>
+        <w:t>Die Anonymität der Wahl, insbesondere die Nichtverknüpfbarkeit von Stimmen zu Wählern, muss gewährleistet sein</w:t>
       </w:r>
     </w:p>
     <w:p>
       <w:pPr>
         <w:pStyle w:val="Listenabsatz"/>
-        <w:widowControl w:val="0"/>
         <w:numPr>
           <w:ilvl w:val="0"/>
-          <w:numId w:val="18"/>
+          <w:numId w:val="24"/>
         </w:numPr>
-        <w:suppressAutoHyphens/>
-        <w:spacing w:after="0" w:line="240" w:lineRule="auto"/>
-      </w:pPr>
-      <w:r>
-        <w:t>Die Anonymität der Wahl, insbesondere die Nichtverknüpfbarkeit von Stimmen zu Wählern, muss gewährleistet sein</w:t>
+      </w:pPr>
+      <w:r>
+        <w:t xml:space="preserve">Ergebnis- und Analysenberechnung soll innerhalb des Systems </w:t>
+      </w:r>
+      <w:r>
+        <w:t>mit der Anfragesprache</w:t>
+      </w:r>
+      <w:r>
+        <w:t xml:space="preserve"> SQL erfolgen </w:t>
+      </w:r>
+    </w:p>
+    <w:p/>
+    <w:p/>
+    <w:p/>
+    <w:p>
+      <w:pPr>
+        <w:pStyle w:val="berschrift2"/>
+        <w:spacing w:after="120"/>
+      </w:pPr>
+      <w:r>
+        <w:lastRenderedPageBreak/>
+        <w:t>Mengengerüst</w:t>
       </w:r>
     </w:p>
     <w:p>
       <w:pPr>
         <w:pStyle w:val="Listenabsatz"/>
-        <w:widowControl w:val="0"/>
         <w:numPr>
           <w:ilvl w:val="0"/>
-          <w:numId w:val="18"/>
+          <w:numId w:val="25"/>
         </w:numPr>
-        <w:suppressAutoHyphens/>
-        <w:spacing w:after="0" w:line="240" w:lineRule="auto"/>
-      </w:pPr>
-      <w:r>
-        <w:t xml:space="preserve">Ergebnis- und Analysenberechnung soll innerhalb des Systems </w:t>
-      </w:r>
-      <w:r>
-        <w:t>mit der Anfragesprache</w:t>
-      </w:r>
-      <w:r>
-        <w:t xml:space="preserve"> SQL erfolgen </w:t>
+      </w:pPr>
+      <w:r>
+        <w:t>60 Millionen Erst- und Zweitstimmen der aktuellsten Wahl sollen</w:t>
+      </w:r>
+      <w:r>
+        <w:t xml:space="preserve"> separat</w:t>
+      </w:r>
+      <w:r>
+        <w:t xml:space="preserve"> gespeichert werden</w:t>
       </w:r>
     </w:p>
     <w:p>
-      <w:bookmarkStart w:id="0" w:name="_GoBack"/>
-      <w:bookmarkEnd w:id="0"/>
+      <w:pPr>
+        <w:pStyle w:val="Listenabsatz"/>
+        <w:numPr>
+          <w:ilvl w:val="0"/>
+          <w:numId w:val="25"/>
+        </w:numPr>
+      </w:pPr>
+      <w:r>
+        <w:t>F</w:t>
+      </w:r>
+      <w:r>
+        <w:t>ür die vergangenen 10 Wahlen so</w:t>
+      </w:r>
+      <w:r>
+        <w:t xml:space="preserve">llen jeweils für 299 Wahlkreise, </w:t>
+      </w:r>
+      <w:r>
+        <w:t xml:space="preserve">50 Kandidaten und 50 Landeslisten aggregierte Stimmdaten gespeichert </w:t>
+      </w:r>
+      <w:r>
+        <w:t>werden</w:t>
+      </w:r>
     </w:p>
     <w:p>
       <w:pPr>
-        <w:pStyle w:val="berschrift2"/>
-      </w:pPr>
-      <w:r>
-        <w:t>Mengengerüst</w:t>
+        <w:pStyle w:val="Listenabsatz"/>
+        <w:numPr>
+          <w:ilvl w:val="0"/>
+          <w:numId w:val="25"/>
+        </w:numPr>
+      </w:pPr>
+      <w:r>
+        <w:t>An statischen Daten sollen folgende Kapazitäten gespeichert werden können:</w:t>
       </w:r>
     </w:p>
     <w:p>
       <w:pPr>
         <w:pStyle w:val="Listenabsatz"/>
-        <w:widowControl w:val="0"/>
         <w:numPr>
-          <w:ilvl w:val="0"/>
-          <w:numId w:val="19"/>
+          <w:ilvl w:val="1"/>
+          <w:numId w:val="25"/>
         </w:numPr>
-        <w:suppressAutoHyphens/>
-        <w:spacing w:after="0" w:line="240" w:lineRule="auto"/>
-      </w:pPr>
-      <w:r>
-        <w:t>60 Millionen Erst- und Zweitstimmen der aktuellsten Wahl sollen</w:t>
-      </w:r>
-      <w:r>
-        <w:t xml:space="preserve"> separat</w:t>
-      </w:r>
-      <w:r>
-        <w:t xml:space="preserve"> gespeichert werden</w:t>
+      </w:pPr>
+      <w:r>
+        <w:t>Parteien: 50</w:t>
       </w:r>
     </w:p>
     <w:p>
       <w:pPr>
         <w:pStyle w:val="Listenabsatz"/>
-        <w:widowControl w:val="0"/>
         <w:numPr>
-          <w:ilvl w:val="0"/>
-          <w:numId w:val="19"/>
+          <w:ilvl w:val="1"/>
+          <w:numId w:val="25"/>
         </w:numPr>
-        <w:suppressAutoHyphens/>
-        <w:spacing w:after="0" w:line="240" w:lineRule="auto"/>
-      </w:pPr>
-      <w:r>
-        <w:t>F</w:t>
-      </w:r>
-      <w:r>
-        <w:t>ür die vergangenen 10 Wahlen so</w:t>
-      </w:r>
-      <w:r>
-        <w:t xml:space="preserve">llen jeweils für 299 Wahlkreise, </w:t>
-      </w:r>
-      <w:r>
-        <w:t xml:space="preserve">50 Kandidaten und 50 Landeslisten aggregierte Stimmdaten gespeichert </w:t>
-      </w:r>
-      <w:r>
-        <w:t>werden</w:t>
+      </w:pPr>
+      <w:r>
+        <w:t>Bundesländer: 16</w:t>
       </w:r>
     </w:p>
     <w:p>
       <w:pPr>
         <w:pStyle w:val="Listenabsatz"/>
-        <w:widowControl w:val="0"/>
         <w:numPr>
-          <w:ilvl w:val="0"/>
-          <w:numId w:val="19"/>
+          <w:ilvl w:val="1"/>
+          <w:numId w:val="25"/>
         </w:numPr>
-        <w:suppressAutoHyphens/>
-        <w:spacing w:after="0" w:line="240" w:lineRule="auto"/>
-      </w:pPr>
-      <w:r>
-        <w:t>An statischen Daten sollen folgende Kapazitäten gespeichert werden können:</w:t>
+      </w:pPr>
+      <w:r>
+        <w:t>Wahlkreise: 299</w:t>
       </w:r>
     </w:p>
     <w:p>
       <w:pPr>
         <w:pStyle w:val="Listenabsatz"/>
-        <w:widowControl w:val="0"/>
         <w:numPr>
           <w:ilvl w:val="1"/>
-          <w:numId w:val="19"/>
+          <w:numId w:val="25"/>
         </w:numPr>
-        <w:suppressAutoHyphens/>
-        <w:spacing w:after="0" w:line="240" w:lineRule="auto"/>
-      </w:pPr>
-      <w:r>
-        <w:t>Parteien: 50</w:t>
-      </w:r>
-    </w:p>
-    <w:p>
-      <w:pPr>
-        <w:pStyle w:val="Listenabsatz"/>
-        <w:widowControl w:val="0"/>
-        <w:numPr>
-          <w:ilvl w:val="1"/>
-          <w:numId w:val="19"/>
-        </w:numPr>
-        <w:suppressAutoHyphens/>
-        <w:spacing w:after="0" w:line="240" w:lineRule="auto"/>
-      </w:pPr>
-      <w:r>
-        <w:t>Bundesländer: 16</w:t>
-      </w:r>
-    </w:p>
-    <w:p>
-      <w:pPr>
-        <w:pStyle w:val="Listenabsatz"/>
-        <w:widowControl w:val="0"/>
-        <w:numPr>
-          <w:ilvl w:val="1"/>
-          <w:numId w:val="19"/>
-        </w:numPr>
-        <w:suppressAutoHyphens/>
-        <w:spacing w:after="0" w:line="240" w:lineRule="auto"/>
-      </w:pPr>
-      <w:r>
-        <w:t>Wahlkreise: 299</w:t>
-      </w:r>
-    </w:p>
-    <w:p>
-      <w:pPr>
-        <w:pStyle w:val="Listenabsatz"/>
-        <w:widowControl w:val="0"/>
-        <w:numPr>
-          <w:ilvl w:val="1"/>
-          <w:numId w:val="19"/>
-        </w:numPr>
-        <w:suppressAutoHyphens/>
-        <w:spacing w:after="0" w:line="240" w:lineRule="auto"/>
-      </w:pPr>
-      <w:r>
-        <w:t>Wahlbezirke: 299x20</w:t>
-      </w:r>
-    </w:p>
-    <w:p>
-      <w:pPr>
-        <w:pStyle w:val="Listenabsatz"/>
-        <w:widowControl w:val="0"/>
-        <w:numPr>
-          <w:ilvl w:val="1"/>
-          <w:numId w:val="19"/>
-        </w:numPr>
-        <w:suppressAutoHyphens/>
-        <w:spacing w:after="0" w:line="240" w:lineRule="auto"/>
         <w:rPr>
           <w:b/>
           <w:bCs/>
         </w:rPr>
       </w:pPr>
       <w:r>
-        <w:t>Kandidaten: 299x50x10</w:t>
+        <w:t>Kandidaten: 299x</w:t>
+      </w:r>
+      <w:r>
+        <w:t>20 + 20x16x</w:t>
+      </w:r>
+      <w:r>
+        <w:t>50</w:t>
+      </w:r>
+      <w:r>
+        <w:t xml:space="preserve"> (Direktkandidaten plus Listenkandidaten)</w:t>
       </w:r>
     </w:p>
     <w:p>
       <w:pPr>
-        <w:pStyle w:val="berschrift2"/>
+        <w:pStyle w:val="Listenabsatz"/>
+        <w:ind w:left="1440"/>
+        <w:rPr>
+          <w:b/>
+          <w:bCs/>
+        </w:rPr>
       </w:pPr>
     </w:p>
     <w:p>
       <w:pPr>
         <w:pStyle w:val="berschrift2"/>
-      </w:pPr>
+        <w:spacing w:after="120"/>
+      </w:pPr>
+      <w:r>
+        <w:t>Abnahmekriterien</w:t>
+      </w:r>
     </w:p>
     <w:p>
       <w:pPr>
-        <w:pStyle w:val="berschrift2"/>
-      </w:pPr>
-      <w:r>
-        <w:t>Abnahmekriterien</w:t>
+        <w:pStyle w:val="Listenabsatz"/>
+        <w:numPr>
+          <w:ilvl w:val="0"/>
+          <w:numId w:val="26"/>
+        </w:numPr>
+      </w:pPr>
+      <w:r>
+        <w:t>Der Kunde soll Erst- und Zweitstimmen ins System einpflegen können</w:t>
       </w:r>
     </w:p>
     <w:p>
       <w:pPr>
         <w:pStyle w:val="Listenabsatz"/>
-        <w:widowControl w:val="0"/>
         <w:numPr>
           <w:ilvl w:val="0"/>
-          <w:numId w:val="20"/>
+          <w:numId w:val="26"/>
         </w:numPr>
-        <w:suppressAutoHyphens/>
-        <w:spacing w:after="0" w:line="240" w:lineRule="auto"/>
-      </w:pPr>
-      <w:r>
-        <w:t>Der Kunde soll Erst- und Zweitstimmen ins System einpflegen können</w:t>
+      </w:pPr>
+      <w:r>
+        <w:t>Der Kunde soll die Sitzverteilung einer Bundestagswahl abrufen können</w:t>
       </w:r>
     </w:p>
     <w:p>
       <w:pPr>
         <w:pStyle w:val="Listenabsatz"/>
-        <w:widowControl w:val="0"/>
         <w:numPr>
           <w:ilvl w:val="0"/>
-          <w:numId w:val="20"/>
+          <w:numId w:val="26"/>
         </w:numPr>
-        <w:suppressAutoHyphens/>
-        <w:spacing w:after="0" w:line="240" w:lineRule="auto"/>
-      </w:pPr>
-      <w:r>
-        <w:t>Der Kunde soll die Sitzverteilung einer Bundestagswahl abrufen können</w:t>
-      </w:r>
-    </w:p>
-    <w:p>
-      <w:pPr>
-        <w:pStyle w:val="Listenabsatz"/>
-        <w:widowControl w:val="0"/>
-        <w:numPr>
-          <w:ilvl w:val="0"/>
-          <w:numId w:val="20"/>
-        </w:numPr>
-        <w:suppressAutoHyphens/>
-        <w:spacing w:after="0" w:line="240" w:lineRule="auto"/>
       </w:pPr>
       <w:r>
         <w:t xml:space="preserve">Der Kunde soll eine Tabelle mit den aggregierten Erststimmen der Kandidaten pro Wahlkreis abrufen können </w:t>
       </w:r>
+      <w:bookmarkStart w:id="0" w:name="_GoBack"/>
+      <w:bookmarkEnd w:id="0"/>
     </w:p>
     <w:sectPr>
       <w:headerReference w:type="default" r:id="rId8"/>
@@ -828,7 +766,7 @@
             <w:rPr>
               <w:noProof/>
             </w:rPr>
-            <w:t>27.10.2012</w:t>
+            <w:t>18.01.2013</w:t>
           </w:r>
           <w:r>
             <w:fldChar w:fldCharType="end"/>
@@ -1553,6 +1491,119 @@
     </w:lvl>
   </w:abstractNum>
   <w:abstractNum w:abstractNumId="5">
+    <w:nsid w:val="13B423BF"/>
+    <w:multiLevelType w:val="hybridMultilevel"/>
+    <w:tmpl w:val="3540301C"/>
+    <w:lvl w:ilvl="0" w:tplc="04070001">
+      <w:start w:val="1"/>
+      <w:numFmt w:val="bullet"/>
+      <w:lvlText w:val=""/>
+      <w:lvlJc w:val="left"/>
+      <w:pPr>
+        <w:ind w:left="720" w:hanging="360"/>
+      </w:pPr>
+      <w:rPr>
+        <w:rFonts w:ascii="Symbol" w:hAnsi="Symbol" w:hint="default"/>
+      </w:rPr>
+    </w:lvl>
+    <w:lvl w:ilvl="1" w:tplc="04070003" w:tentative="1">
+      <w:start w:val="1"/>
+      <w:numFmt w:val="bullet"/>
+      <w:lvlText w:val="o"/>
+      <w:lvlJc w:val="left"/>
+      <w:pPr>
+        <w:ind w:left="1440" w:hanging="360"/>
+      </w:pPr>
+      <w:rPr>
+        <w:rFonts w:ascii="Courier New" w:hAnsi="Courier New" w:cs="Courier New" w:hint="default"/>
+      </w:rPr>
+    </w:lvl>
+    <w:lvl w:ilvl="2" w:tplc="04070005" w:tentative="1">
+      <w:start w:val="1"/>
+      <w:numFmt w:val="bullet"/>
+      <w:lvlText w:val=""/>
+      <w:lvlJc w:val="left"/>
+      <w:pPr>
+        <w:ind w:left="2160" w:hanging="360"/>
+      </w:pPr>
+      <w:rPr>
+        <w:rFonts w:ascii="Wingdings" w:hAnsi="Wingdings" w:hint="default"/>
+      </w:rPr>
+    </w:lvl>
+    <w:lvl w:ilvl="3" w:tplc="04070001" w:tentative="1">
+      <w:start w:val="1"/>
+      <w:numFmt w:val="bullet"/>
+      <w:lvlText w:val=""/>
+      <w:lvlJc w:val="left"/>
+      <w:pPr>
+        <w:ind w:left="2880" w:hanging="360"/>
+      </w:pPr>
+      <w:rPr>
+        <w:rFonts w:ascii="Symbol" w:hAnsi="Symbol" w:hint="default"/>
+      </w:rPr>
+    </w:lvl>
+    <w:lvl w:ilvl="4" w:tplc="04070003" w:tentative="1">
+      <w:start w:val="1"/>
+      <w:numFmt w:val="bullet"/>
+      <w:lvlText w:val="o"/>
+      <w:lvlJc w:val="left"/>
+      <w:pPr>
+        <w:ind w:left="3600" w:hanging="360"/>
+      </w:pPr>
+      <w:rPr>
+        <w:rFonts w:ascii="Courier New" w:hAnsi="Courier New" w:cs="Courier New" w:hint="default"/>
+      </w:rPr>
+    </w:lvl>
+    <w:lvl w:ilvl="5" w:tplc="04070005" w:tentative="1">
+      <w:start w:val="1"/>
+      <w:numFmt w:val="bullet"/>
+      <w:lvlText w:val=""/>
+      <w:lvlJc w:val="left"/>
+      <w:pPr>
+        <w:ind w:left="4320" w:hanging="360"/>
+      </w:pPr>
+      <w:rPr>
+        <w:rFonts w:ascii="Wingdings" w:hAnsi="Wingdings" w:hint="default"/>
+      </w:rPr>
+    </w:lvl>
+    <w:lvl w:ilvl="6" w:tplc="04070001" w:tentative="1">
+      <w:start w:val="1"/>
+      <w:numFmt w:val="bullet"/>
+      <w:lvlText w:val=""/>
+      <w:lvlJc w:val="left"/>
+      <w:pPr>
+        <w:ind w:left="5040" w:hanging="360"/>
+      </w:pPr>
+      <w:rPr>
+        <w:rFonts w:ascii="Symbol" w:hAnsi="Symbol" w:hint="default"/>
+      </w:rPr>
+    </w:lvl>
+    <w:lvl w:ilvl="7" w:tplc="04070003" w:tentative="1">
+      <w:start w:val="1"/>
+      <w:numFmt w:val="bullet"/>
+      <w:lvlText w:val="o"/>
+      <w:lvlJc w:val="left"/>
+      <w:pPr>
+        <w:ind w:left="5760" w:hanging="360"/>
+      </w:pPr>
+      <w:rPr>
+        <w:rFonts w:ascii="Courier New" w:hAnsi="Courier New" w:cs="Courier New" w:hint="default"/>
+      </w:rPr>
+    </w:lvl>
+    <w:lvl w:ilvl="8" w:tplc="04070005" w:tentative="1">
+      <w:start w:val="1"/>
+      <w:numFmt w:val="bullet"/>
+      <w:lvlText w:val=""/>
+      <w:lvlJc w:val="left"/>
+      <w:pPr>
+        <w:ind w:left="6480" w:hanging="360"/>
+      </w:pPr>
+      <w:rPr>
+        <w:rFonts w:ascii="Wingdings" w:hAnsi="Wingdings" w:hint="default"/>
+      </w:rPr>
+    </w:lvl>
+  </w:abstractNum>
+  <w:abstractNum w:abstractNumId="6">
     <w:nsid w:val="13D341A9"/>
     <w:multiLevelType w:val="hybridMultilevel"/>
     <w:tmpl w:val="8A763A06"/>
@@ -1665,7 +1716,120 @@
       </w:rPr>
     </w:lvl>
   </w:abstractNum>
-  <w:abstractNum w:abstractNumId="6">
+  <w:abstractNum w:abstractNumId="7">
+    <w:nsid w:val="15C13399"/>
+    <w:multiLevelType w:val="hybridMultilevel"/>
+    <w:tmpl w:val="8ADC9938"/>
+    <w:lvl w:ilvl="0" w:tplc="04070001">
+      <w:start w:val="1"/>
+      <w:numFmt w:val="bullet"/>
+      <w:lvlText w:val=""/>
+      <w:lvlJc w:val="left"/>
+      <w:pPr>
+        <w:ind w:left="720" w:hanging="360"/>
+      </w:pPr>
+      <w:rPr>
+        <w:rFonts w:ascii="Symbol" w:hAnsi="Symbol" w:hint="default"/>
+      </w:rPr>
+    </w:lvl>
+    <w:lvl w:ilvl="1" w:tplc="04070003" w:tentative="1">
+      <w:start w:val="1"/>
+      <w:numFmt w:val="bullet"/>
+      <w:lvlText w:val="o"/>
+      <w:lvlJc w:val="left"/>
+      <w:pPr>
+        <w:ind w:left="1440" w:hanging="360"/>
+      </w:pPr>
+      <w:rPr>
+        <w:rFonts w:ascii="Courier New" w:hAnsi="Courier New" w:cs="Courier New" w:hint="default"/>
+      </w:rPr>
+    </w:lvl>
+    <w:lvl w:ilvl="2" w:tplc="04070005" w:tentative="1">
+      <w:start w:val="1"/>
+      <w:numFmt w:val="bullet"/>
+      <w:lvlText w:val=""/>
+      <w:lvlJc w:val="left"/>
+      <w:pPr>
+        <w:ind w:left="2160" w:hanging="360"/>
+      </w:pPr>
+      <w:rPr>
+        <w:rFonts w:ascii="Wingdings" w:hAnsi="Wingdings" w:hint="default"/>
+      </w:rPr>
+    </w:lvl>
+    <w:lvl w:ilvl="3" w:tplc="04070001" w:tentative="1">
+      <w:start w:val="1"/>
+      <w:numFmt w:val="bullet"/>
+      <w:lvlText w:val=""/>
+      <w:lvlJc w:val="left"/>
+      <w:pPr>
+        <w:ind w:left="2880" w:hanging="360"/>
+      </w:pPr>
+      <w:rPr>
+        <w:rFonts w:ascii="Symbol" w:hAnsi="Symbol" w:hint="default"/>
+      </w:rPr>
+    </w:lvl>
+    <w:lvl w:ilvl="4" w:tplc="04070003" w:tentative="1">
+      <w:start w:val="1"/>
+      <w:numFmt w:val="bullet"/>
+      <w:lvlText w:val="o"/>
+      <w:lvlJc w:val="left"/>
+      <w:pPr>
+        <w:ind w:left="3600" w:hanging="360"/>
+      </w:pPr>
+      <w:rPr>
+        <w:rFonts w:ascii="Courier New" w:hAnsi="Courier New" w:cs="Courier New" w:hint="default"/>
+      </w:rPr>
+    </w:lvl>
+    <w:lvl w:ilvl="5" w:tplc="04070005" w:tentative="1">
+      <w:start w:val="1"/>
+      <w:numFmt w:val="bullet"/>
+      <w:lvlText w:val=""/>
+      <w:lvlJc w:val="left"/>
+      <w:pPr>
+        <w:ind w:left="4320" w:hanging="360"/>
+      </w:pPr>
+      <w:rPr>
+        <w:rFonts w:ascii="Wingdings" w:hAnsi="Wingdings" w:hint="default"/>
+      </w:rPr>
+    </w:lvl>
+    <w:lvl w:ilvl="6" w:tplc="04070001" w:tentative="1">
+      <w:start w:val="1"/>
+      <w:numFmt w:val="bullet"/>
+      <w:lvlText w:val=""/>
+      <w:lvlJc w:val="left"/>
+      <w:pPr>
+        <w:ind w:left="5040" w:hanging="360"/>
+      </w:pPr>
+      <w:rPr>
+        <w:rFonts w:ascii="Symbol" w:hAnsi="Symbol" w:hint="default"/>
+      </w:rPr>
+    </w:lvl>
+    <w:lvl w:ilvl="7" w:tplc="04070003" w:tentative="1">
+      <w:start w:val="1"/>
+      <w:numFmt w:val="bullet"/>
+      <w:lvlText w:val="o"/>
+      <w:lvlJc w:val="left"/>
+      <w:pPr>
+        <w:ind w:left="5760" w:hanging="360"/>
+      </w:pPr>
+      <w:rPr>
+        <w:rFonts w:ascii="Courier New" w:hAnsi="Courier New" w:cs="Courier New" w:hint="default"/>
+      </w:rPr>
+    </w:lvl>
+    <w:lvl w:ilvl="8" w:tplc="04070005" w:tentative="1">
+      <w:start w:val="1"/>
+      <w:numFmt w:val="bullet"/>
+      <w:lvlText w:val=""/>
+      <w:lvlJc w:val="left"/>
+      <w:pPr>
+        <w:ind w:left="6480" w:hanging="360"/>
+      </w:pPr>
+      <w:rPr>
+        <w:rFonts w:ascii="Wingdings" w:hAnsi="Wingdings" w:hint="default"/>
+      </w:rPr>
+    </w:lvl>
+  </w:abstractNum>
+  <w:abstractNum w:abstractNumId="8">
     <w:nsid w:val="18AD6D85"/>
     <w:multiLevelType w:val="hybridMultilevel"/>
     <w:tmpl w:val="ED5C813E"/>
@@ -1757,7 +1921,7 @@
       </w:pPr>
     </w:lvl>
   </w:abstractNum>
-  <w:abstractNum w:abstractNumId="7">
+  <w:abstractNum w:abstractNumId="9">
     <w:nsid w:val="1D4A639B"/>
     <w:multiLevelType w:val="hybridMultilevel"/>
     <w:tmpl w:val="004E140A"/>
@@ -1849,7 +2013,120 @@
       </w:pPr>
     </w:lvl>
   </w:abstractNum>
-  <w:abstractNum w:abstractNumId="8">
+  <w:abstractNum w:abstractNumId="10">
+    <w:nsid w:val="2562484A"/>
+    <w:multiLevelType w:val="hybridMultilevel"/>
+    <w:tmpl w:val="E2AC609E"/>
+    <w:lvl w:ilvl="0" w:tplc="04070001">
+      <w:start w:val="1"/>
+      <w:numFmt w:val="bullet"/>
+      <w:lvlText w:val=""/>
+      <w:lvlJc w:val="left"/>
+      <w:pPr>
+        <w:ind w:left="720" w:hanging="360"/>
+      </w:pPr>
+      <w:rPr>
+        <w:rFonts w:ascii="Symbol" w:hAnsi="Symbol" w:hint="default"/>
+      </w:rPr>
+    </w:lvl>
+    <w:lvl w:ilvl="1" w:tplc="04070003">
+      <w:start w:val="1"/>
+      <w:numFmt w:val="bullet"/>
+      <w:lvlText w:val="o"/>
+      <w:lvlJc w:val="left"/>
+      <w:pPr>
+        <w:ind w:left="1440" w:hanging="360"/>
+      </w:pPr>
+      <w:rPr>
+        <w:rFonts w:ascii="Courier New" w:hAnsi="Courier New" w:cs="Courier New" w:hint="default"/>
+      </w:rPr>
+    </w:lvl>
+    <w:lvl w:ilvl="2" w:tplc="04070005" w:tentative="1">
+      <w:start w:val="1"/>
+      <w:numFmt w:val="bullet"/>
+      <w:lvlText w:val=""/>
+      <w:lvlJc w:val="left"/>
+      <w:pPr>
+        <w:ind w:left="2160" w:hanging="360"/>
+      </w:pPr>
+      <w:rPr>
+        <w:rFonts w:ascii="Wingdings" w:hAnsi="Wingdings" w:hint="default"/>
+      </w:rPr>
+    </w:lvl>
+    <w:lvl w:ilvl="3" w:tplc="04070001" w:tentative="1">
+      <w:start w:val="1"/>
+      <w:numFmt w:val="bullet"/>
+      <w:lvlText w:val=""/>
+      <w:lvlJc w:val="left"/>
+      <w:pPr>
+        <w:ind w:left="2880" w:hanging="360"/>
+      </w:pPr>
+      <w:rPr>
+        <w:rFonts w:ascii="Symbol" w:hAnsi="Symbol" w:hint="default"/>
+      </w:rPr>
+    </w:lvl>
+    <w:lvl w:ilvl="4" w:tplc="04070003" w:tentative="1">
+      <w:start w:val="1"/>
+      <w:numFmt w:val="bullet"/>
+      <w:lvlText w:val="o"/>
+      <w:lvlJc w:val="left"/>
+      <w:pPr>
+        <w:ind w:left="3600" w:hanging="360"/>
+      </w:pPr>
+      <w:rPr>
+        <w:rFonts w:ascii="Courier New" w:hAnsi="Courier New" w:cs="Courier New" w:hint="default"/>
+      </w:rPr>
+    </w:lvl>
+    <w:lvl w:ilvl="5" w:tplc="04070005" w:tentative="1">
+      <w:start w:val="1"/>
+      <w:numFmt w:val="bullet"/>
+      <w:lvlText w:val=""/>
+      <w:lvlJc w:val="left"/>
+      <w:pPr>
+        <w:ind w:left="4320" w:hanging="360"/>
+      </w:pPr>
+      <w:rPr>
+        <w:rFonts w:ascii="Wingdings" w:hAnsi="Wingdings" w:hint="default"/>
+      </w:rPr>
+    </w:lvl>
+    <w:lvl w:ilvl="6" w:tplc="04070001" w:tentative="1">
+      <w:start w:val="1"/>
+      <w:numFmt w:val="bullet"/>
+      <w:lvlText w:val=""/>
+      <w:lvlJc w:val="left"/>
+      <w:pPr>
+        <w:ind w:left="5040" w:hanging="360"/>
+      </w:pPr>
+      <w:rPr>
+        <w:rFonts w:ascii="Symbol" w:hAnsi="Symbol" w:hint="default"/>
+      </w:rPr>
+    </w:lvl>
+    <w:lvl w:ilvl="7" w:tplc="04070003" w:tentative="1">
+      <w:start w:val="1"/>
+      <w:numFmt w:val="bullet"/>
+      <w:lvlText w:val="o"/>
+      <w:lvlJc w:val="left"/>
+      <w:pPr>
+        <w:ind w:left="5760" w:hanging="360"/>
+      </w:pPr>
+      <w:rPr>
+        <w:rFonts w:ascii="Courier New" w:hAnsi="Courier New" w:cs="Courier New" w:hint="default"/>
+      </w:rPr>
+    </w:lvl>
+    <w:lvl w:ilvl="8" w:tplc="04070005" w:tentative="1">
+      <w:start w:val="1"/>
+      <w:numFmt w:val="bullet"/>
+      <w:lvlText w:val=""/>
+      <w:lvlJc w:val="left"/>
+      <w:pPr>
+        <w:ind w:left="6480" w:hanging="360"/>
+      </w:pPr>
+      <w:rPr>
+        <w:rFonts w:ascii="Wingdings" w:hAnsi="Wingdings" w:hint="default"/>
+      </w:rPr>
+    </w:lvl>
+  </w:abstractNum>
+  <w:abstractNum w:abstractNumId="11">
     <w:nsid w:val="28C43274"/>
     <w:multiLevelType w:val="hybridMultilevel"/>
     <w:tmpl w:val="8D242C02"/>
@@ -1941,7 +2218,7 @@
       </w:pPr>
     </w:lvl>
   </w:abstractNum>
-  <w:abstractNum w:abstractNumId="9">
+  <w:abstractNum w:abstractNumId="12">
     <w:nsid w:val="2EB810B0"/>
     <w:multiLevelType w:val="hybridMultilevel"/>
     <w:tmpl w:val="ABB24F52"/>
@@ -2054,7 +2331,7 @@
       </w:rPr>
     </w:lvl>
   </w:abstractNum>
-  <w:abstractNum w:abstractNumId="10">
+  <w:abstractNum w:abstractNumId="13">
     <w:nsid w:val="335D2DAF"/>
     <w:multiLevelType w:val="hybridMultilevel"/>
     <w:tmpl w:val="9DD216E0"/>
@@ -2167,7 +2444,7 @@
       </w:rPr>
     </w:lvl>
   </w:abstractNum>
-  <w:abstractNum w:abstractNumId="11">
+  <w:abstractNum w:abstractNumId="14">
     <w:nsid w:val="350B14FF"/>
     <w:multiLevelType w:val="hybridMultilevel"/>
     <w:tmpl w:val="54A227CE"/>
@@ -2280,7 +2557,120 @@
       </w:rPr>
     </w:lvl>
   </w:abstractNum>
-  <w:abstractNum w:abstractNumId="12">
+  <w:abstractNum w:abstractNumId="15">
+    <w:nsid w:val="39FB2000"/>
+    <w:multiLevelType w:val="hybridMultilevel"/>
+    <w:tmpl w:val="A4304B66"/>
+    <w:lvl w:ilvl="0" w:tplc="04070001">
+      <w:start w:val="1"/>
+      <w:numFmt w:val="bullet"/>
+      <w:lvlText w:val=""/>
+      <w:lvlJc w:val="left"/>
+      <w:pPr>
+        <w:ind w:left="720" w:hanging="360"/>
+      </w:pPr>
+      <w:rPr>
+        <w:rFonts w:ascii="Symbol" w:hAnsi="Symbol" w:hint="default"/>
+      </w:rPr>
+    </w:lvl>
+    <w:lvl w:ilvl="1" w:tplc="04070003">
+      <w:start w:val="1"/>
+      <w:numFmt w:val="bullet"/>
+      <w:lvlText w:val="o"/>
+      <w:lvlJc w:val="left"/>
+      <w:pPr>
+        <w:ind w:left="1440" w:hanging="360"/>
+      </w:pPr>
+      <w:rPr>
+        <w:rFonts w:ascii="Courier New" w:hAnsi="Courier New" w:cs="Courier New" w:hint="default"/>
+      </w:rPr>
+    </w:lvl>
+    <w:lvl w:ilvl="2" w:tplc="04070005" w:tentative="1">
+      <w:start w:val="1"/>
+      <w:numFmt w:val="bullet"/>
+      <w:lvlText w:val=""/>
+      <w:lvlJc w:val="left"/>
+      <w:pPr>
+        <w:ind w:left="2160" w:hanging="360"/>
+      </w:pPr>
+      <w:rPr>
+        <w:rFonts w:ascii="Wingdings" w:hAnsi="Wingdings" w:hint="default"/>
+      </w:rPr>
+    </w:lvl>
+    <w:lvl w:ilvl="3" w:tplc="04070001" w:tentative="1">
+      <w:start w:val="1"/>
+      <w:numFmt w:val="bullet"/>
+      <w:lvlText w:val=""/>
+      <w:lvlJc w:val="left"/>
+      <w:pPr>
+        <w:ind w:left="2880" w:hanging="360"/>
+      </w:pPr>
+      <w:rPr>
+        <w:rFonts w:ascii="Symbol" w:hAnsi="Symbol" w:hint="default"/>
+      </w:rPr>
+    </w:lvl>
+    <w:lvl w:ilvl="4" w:tplc="04070003" w:tentative="1">
+      <w:start w:val="1"/>
+      <w:numFmt w:val="bullet"/>
+      <w:lvlText w:val="o"/>
+      <w:lvlJc w:val="left"/>
+      <w:pPr>
+        <w:ind w:left="3600" w:hanging="360"/>
+      </w:pPr>
+      <w:rPr>
+        <w:rFonts w:ascii="Courier New" w:hAnsi="Courier New" w:cs="Courier New" w:hint="default"/>
+      </w:rPr>
+    </w:lvl>
+    <w:lvl w:ilvl="5" w:tplc="04070005" w:tentative="1">
+      <w:start w:val="1"/>
+      <w:numFmt w:val="bullet"/>
+      <w:lvlText w:val=""/>
+      <w:lvlJc w:val="left"/>
+      <w:pPr>
+        <w:ind w:left="4320" w:hanging="360"/>
+      </w:pPr>
+      <w:rPr>
+        <w:rFonts w:ascii="Wingdings" w:hAnsi="Wingdings" w:hint="default"/>
+      </w:rPr>
+    </w:lvl>
+    <w:lvl w:ilvl="6" w:tplc="04070001" w:tentative="1">
+      <w:start w:val="1"/>
+      <w:numFmt w:val="bullet"/>
+      <w:lvlText w:val=""/>
+      <w:lvlJc w:val="left"/>
+      <w:pPr>
+        <w:ind w:left="5040" w:hanging="360"/>
+      </w:pPr>
+      <w:rPr>
+        <w:rFonts w:ascii="Symbol" w:hAnsi="Symbol" w:hint="default"/>
+      </w:rPr>
+    </w:lvl>
+    <w:lvl w:ilvl="7" w:tplc="04070003" w:tentative="1">
+      <w:start w:val="1"/>
+      <w:numFmt w:val="bullet"/>
+      <w:lvlText w:val="o"/>
+      <w:lvlJc w:val="left"/>
+      <w:pPr>
+        <w:ind w:left="5760" w:hanging="360"/>
+      </w:pPr>
+      <w:rPr>
+        <w:rFonts w:ascii="Courier New" w:hAnsi="Courier New" w:cs="Courier New" w:hint="default"/>
+      </w:rPr>
+    </w:lvl>
+    <w:lvl w:ilvl="8" w:tplc="04070005" w:tentative="1">
+      <w:start w:val="1"/>
+      <w:numFmt w:val="bullet"/>
+      <w:lvlText w:val=""/>
+      <w:lvlJc w:val="left"/>
+      <w:pPr>
+        <w:ind w:left="6480" w:hanging="360"/>
+      </w:pPr>
+      <w:rPr>
+        <w:rFonts w:ascii="Wingdings" w:hAnsi="Wingdings" w:hint="default"/>
+      </w:rPr>
+    </w:lvl>
+  </w:abstractNum>
+  <w:abstractNum w:abstractNumId="16">
     <w:nsid w:val="3E904A5F"/>
     <w:multiLevelType w:val="hybridMultilevel"/>
     <w:tmpl w:val="496043E6"/>
@@ -2393,7 +2783,120 @@
       </w:rPr>
     </w:lvl>
   </w:abstractNum>
-  <w:abstractNum w:abstractNumId="13">
+  <w:abstractNum w:abstractNumId="17">
+    <w:nsid w:val="3F1D746B"/>
+    <w:multiLevelType w:val="hybridMultilevel"/>
+    <w:tmpl w:val="EE283110"/>
+    <w:lvl w:ilvl="0" w:tplc="04070001">
+      <w:start w:val="1"/>
+      <w:numFmt w:val="bullet"/>
+      <w:lvlText w:val=""/>
+      <w:lvlJc w:val="left"/>
+      <w:pPr>
+        <w:ind w:left="720" w:hanging="360"/>
+      </w:pPr>
+      <w:rPr>
+        <w:rFonts w:ascii="Symbol" w:hAnsi="Symbol" w:hint="default"/>
+      </w:rPr>
+    </w:lvl>
+    <w:lvl w:ilvl="1" w:tplc="04070003" w:tentative="1">
+      <w:start w:val="1"/>
+      <w:numFmt w:val="bullet"/>
+      <w:lvlText w:val="o"/>
+      <w:lvlJc w:val="left"/>
+      <w:pPr>
+        <w:ind w:left="1440" w:hanging="360"/>
+      </w:pPr>
+      <w:rPr>
+        <w:rFonts w:ascii="Courier New" w:hAnsi="Courier New" w:cs="Courier New" w:hint="default"/>
+      </w:rPr>
+    </w:lvl>
+    <w:lvl w:ilvl="2" w:tplc="04070005" w:tentative="1">
+      <w:start w:val="1"/>
+      <w:numFmt w:val="bullet"/>
+      <w:lvlText w:val=""/>
+      <w:lvlJc w:val="left"/>
+      <w:pPr>
+        <w:ind w:left="2160" w:hanging="360"/>
+      </w:pPr>
+      <w:rPr>
+        <w:rFonts w:ascii="Wingdings" w:hAnsi="Wingdings" w:hint="default"/>
+      </w:rPr>
+    </w:lvl>
+    <w:lvl w:ilvl="3" w:tplc="04070001" w:tentative="1">
+      <w:start w:val="1"/>
+      <w:numFmt w:val="bullet"/>
+      <w:lvlText w:val=""/>
+      <w:lvlJc w:val="left"/>
+      <w:pPr>
+        <w:ind w:left="2880" w:hanging="360"/>
+      </w:pPr>
+      <w:rPr>
+        <w:rFonts w:ascii="Symbol" w:hAnsi="Symbol" w:hint="default"/>
+      </w:rPr>
+    </w:lvl>
+    <w:lvl w:ilvl="4" w:tplc="04070003" w:tentative="1">
+      <w:start w:val="1"/>
+      <w:numFmt w:val="bullet"/>
+      <w:lvlText w:val="o"/>
+      <w:lvlJc w:val="left"/>
+      <w:pPr>
+        <w:ind w:left="3600" w:hanging="360"/>
+      </w:pPr>
+      <w:rPr>
+        <w:rFonts w:ascii="Courier New" w:hAnsi="Courier New" w:cs="Courier New" w:hint="default"/>
+      </w:rPr>
+    </w:lvl>
+    <w:lvl w:ilvl="5" w:tplc="04070005" w:tentative="1">
+      <w:start w:val="1"/>
+      <w:numFmt w:val="bullet"/>
+      <w:lvlText w:val=""/>
+      <w:lvlJc w:val="left"/>
+      <w:pPr>
+        <w:ind w:left="4320" w:hanging="360"/>
+      </w:pPr>
+      <w:rPr>
+        <w:rFonts w:ascii="Wingdings" w:hAnsi="Wingdings" w:hint="default"/>
+      </w:rPr>
+    </w:lvl>
+    <w:lvl w:ilvl="6" w:tplc="04070001" w:tentative="1">
+      <w:start w:val="1"/>
+      <w:numFmt w:val="bullet"/>
+      <w:lvlText w:val=""/>
+      <w:lvlJc w:val="left"/>
+      <w:pPr>
+        <w:ind w:left="5040" w:hanging="360"/>
+      </w:pPr>
+      <w:rPr>
+        <w:rFonts w:ascii="Symbol" w:hAnsi="Symbol" w:hint="default"/>
+      </w:rPr>
+    </w:lvl>
+    <w:lvl w:ilvl="7" w:tplc="04070003" w:tentative="1">
+      <w:start w:val="1"/>
+      <w:numFmt w:val="bullet"/>
+      <w:lvlText w:val="o"/>
+      <w:lvlJc w:val="left"/>
+      <w:pPr>
+        <w:ind w:left="5760" w:hanging="360"/>
+      </w:pPr>
+      <w:rPr>
+        <w:rFonts w:ascii="Courier New" w:hAnsi="Courier New" w:cs="Courier New" w:hint="default"/>
+      </w:rPr>
+    </w:lvl>
+    <w:lvl w:ilvl="8" w:tplc="04070005" w:tentative="1">
+      <w:start w:val="1"/>
+      <w:numFmt w:val="bullet"/>
+      <w:lvlText w:val=""/>
+      <w:lvlJc w:val="left"/>
+      <w:pPr>
+        <w:ind w:left="6480" w:hanging="360"/>
+      </w:pPr>
+      <w:rPr>
+        <w:rFonts w:ascii="Wingdings" w:hAnsi="Wingdings" w:hint="default"/>
+      </w:rPr>
+    </w:lvl>
+  </w:abstractNum>
+  <w:abstractNum w:abstractNumId="18">
     <w:nsid w:val="40AB0ED4"/>
     <w:multiLevelType w:val="hybridMultilevel"/>
     <w:tmpl w:val="88861AA8"/>
@@ -2506,7 +3009,7 @@
       </w:rPr>
     </w:lvl>
   </w:abstractNum>
-  <w:abstractNum w:abstractNumId="14">
+  <w:abstractNum w:abstractNumId="19">
     <w:nsid w:val="467C441E"/>
     <w:multiLevelType w:val="hybridMultilevel"/>
     <w:tmpl w:val="F7BC707C"/>
@@ -2619,7 +3122,7 @@
       </w:rPr>
     </w:lvl>
   </w:abstractNum>
-  <w:abstractNum w:abstractNumId="15">
+  <w:abstractNum w:abstractNumId="20">
     <w:nsid w:val="62146972"/>
     <w:multiLevelType w:val="hybridMultilevel"/>
     <w:tmpl w:val="2ED2A82C"/>
@@ -2732,7 +3235,7 @@
       </w:rPr>
     </w:lvl>
   </w:abstractNum>
-  <w:abstractNum w:abstractNumId="16">
+  <w:abstractNum w:abstractNumId="21">
     <w:nsid w:val="6E8A7666"/>
     <w:multiLevelType w:val="hybridMultilevel"/>
     <w:tmpl w:val="E4F07D76"/>
@@ -2845,7 +3348,7 @@
       </w:rPr>
     </w:lvl>
   </w:abstractNum>
-  <w:abstractNum w:abstractNumId="17">
+  <w:abstractNum w:abstractNumId="22">
     <w:nsid w:val="6FC81432"/>
     <w:multiLevelType w:val="hybridMultilevel"/>
     <w:tmpl w:val="054A418E"/>
@@ -2958,7 +3461,7 @@
       </w:rPr>
     </w:lvl>
   </w:abstractNum>
-  <w:abstractNum w:abstractNumId="18">
+  <w:abstractNum w:abstractNumId="23">
     <w:nsid w:val="73A2624C"/>
     <w:multiLevelType w:val="hybridMultilevel"/>
     <w:tmpl w:val="9DFA0234"/>
@@ -3071,7 +3574,120 @@
       </w:rPr>
     </w:lvl>
   </w:abstractNum>
-  <w:abstractNum w:abstractNumId="19">
+  <w:abstractNum w:abstractNumId="24">
+    <w:nsid w:val="76D40183"/>
+    <w:multiLevelType w:val="hybridMultilevel"/>
+    <w:tmpl w:val="7250E2FA"/>
+    <w:lvl w:ilvl="0" w:tplc="04070001">
+      <w:start w:val="1"/>
+      <w:numFmt w:val="bullet"/>
+      <w:lvlText w:val=""/>
+      <w:lvlJc w:val="left"/>
+      <w:pPr>
+        <w:ind w:left="720" w:hanging="360"/>
+      </w:pPr>
+      <w:rPr>
+        <w:rFonts w:ascii="Symbol" w:hAnsi="Symbol" w:hint="default"/>
+      </w:rPr>
+    </w:lvl>
+    <w:lvl w:ilvl="1" w:tplc="04070003">
+      <w:start w:val="1"/>
+      <w:numFmt w:val="bullet"/>
+      <w:lvlText w:val="o"/>
+      <w:lvlJc w:val="left"/>
+      <w:pPr>
+        <w:ind w:left="1440" w:hanging="360"/>
+      </w:pPr>
+      <w:rPr>
+        <w:rFonts w:ascii="Courier New" w:hAnsi="Courier New" w:cs="Courier New" w:hint="default"/>
+      </w:rPr>
+    </w:lvl>
+    <w:lvl w:ilvl="2" w:tplc="04070005" w:tentative="1">
+      <w:start w:val="1"/>
+      <w:numFmt w:val="bullet"/>
+      <w:lvlText w:val=""/>
+      <w:lvlJc w:val="left"/>
+      <w:pPr>
+        <w:ind w:left="2160" w:hanging="360"/>
+      </w:pPr>
+      <w:rPr>
+        <w:rFonts w:ascii="Wingdings" w:hAnsi="Wingdings" w:hint="default"/>
+      </w:rPr>
+    </w:lvl>
+    <w:lvl w:ilvl="3" w:tplc="04070001" w:tentative="1">
+      <w:start w:val="1"/>
+      <w:numFmt w:val="bullet"/>
+      <w:lvlText w:val=""/>
+      <w:lvlJc w:val="left"/>
+      <w:pPr>
+        <w:ind w:left="2880" w:hanging="360"/>
+      </w:pPr>
+      <w:rPr>
+        <w:rFonts w:ascii="Symbol" w:hAnsi="Symbol" w:hint="default"/>
+      </w:rPr>
+    </w:lvl>
+    <w:lvl w:ilvl="4" w:tplc="04070003" w:tentative="1">
+      <w:start w:val="1"/>
+      <w:numFmt w:val="bullet"/>
+      <w:lvlText w:val="o"/>
+      <w:lvlJc w:val="left"/>
+      <w:pPr>
+        <w:ind w:left="3600" w:hanging="360"/>
+      </w:pPr>
+      <w:rPr>
+        <w:rFonts w:ascii="Courier New" w:hAnsi="Courier New" w:cs="Courier New" w:hint="default"/>
+      </w:rPr>
+    </w:lvl>
+    <w:lvl w:ilvl="5" w:tplc="04070005" w:tentative="1">
+      <w:start w:val="1"/>
+      <w:numFmt w:val="bullet"/>
+      <w:lvlText w:val=""/>
+      <w:lvlJc w:val="left"/>
+      <w:pPr>
+        <w:ind w:left="4320" w:hanging="360"/>
+      </w:pPr>
+      <w:rPr>
+        <w:rFonts w:ascii="Wingdings" w:hAnsi="Wingdings" w:hint="default"/>
+      </w:rPr>
+    </w:lvl>
+    <w:lvl w:ilvl="6" w:tplc="04070001" w:tentative="1">
+      <w:start w:val="1"/>
+      <w:numFmt w:val="bullet"/>
+      <w:lvlText w:val=""/>
+      <w:lvlJc w:val="left"/>
+      <w:pPr>
+        <w:ind w:left="5040" w:hanging="360"/>
+      </w:pPr>
+      <w:rPr>
+        <w:rFonts w:ascii="Symbol" w:hAnsi="Symbol" w:hint="default"/>
+      </w:rPr>
+    </w:lvl>
+    <w:lvl w:ilvl="7" w:tplc="04070003" w:tentative="1">
+      <w:start w:val="1"/>
+      <w:numFmt w:val="bullet"/>
+      <w:lvlText w:val="o"/>
+      <w:lvlJc w:val="left"/>
+      <w:pPr>
+        <w:ind w:left="5760" w:hanging="360"/>
+      </w:pPr>
+      <w:rPr>
+        <w:rFonts w:ascii="Courier New" w:hAnsi="Courier New" w:cs="Courier New" w:hint="default"/>
+      </w:rPr>
+    </w:lvl>
+    <w:lvl w:ilvl="8" w:tplc="04070005" w:tentative="1">
+      <w:start w:val="1"/>
+      <w:numFmt w:val="bullet"/>
+      <w:lvlText w:val=""/>
+      <w:lvlJc w:val="left"/>
+      <w:pPr>
+        <w:ind w:left="6480" w:hanging="360"/>
+      </w:pPr>
+      <w:rPr>
+        <w:rFonts w:ascii="Wingdings" w:hAnsi="Wingdings" w:hint="default"/>
+      </w:rPr>
+    </w:lvl>
+  </w:abstractNum>
+  <w:abstractNum w:abstractNumId="25">
     <w:nsid w:val="7F9D763E"/>
     <w:multiLevelType w:val="hybridMultilevel"/>
     <w:tmpl w:val="DF92894C"/>
@@ -3185,34 +3801,34 @@
     </w:lvl>
   </w:abstractNum>
   <w:num w:numId="1">
-    <w:abstractNumId w:val="6"/>
+    <w:abstractNumId w:val="8"/>
   </w:num>
   <w:num w:numId="2">
-    <w:abstractNumId w:val="14"/>
+    <w:abstractNumId w:val="19"/>
   </w:num>
   <w:num w:numId="3">
-    <w:abstractNumId w:val="7"/>
+    <w:abstractNumId w:val="9"/>
   </w:num>
   <w:num w:numId="4">
-    <w:abstractNumId w:val="8"/>
+    <w:abstractNumId w:val="11"/>
   </w:num>
   <w:num w:numId="5">
-    <w:abstractNumId w:val="19"/>
+    <w:abstractNumId w:val="25"/>
   </w:num>
   <w:num w:numId="6">
-    <w:abstractNumId w:val="12"/>
+    <w:abstractNumId w:val="16"/>
   </w:num>
   <w:num w:numId="7">
-    <w:abstractNumId w:val="17"/>
+    <w:abstractNumId w:val="22"/>
   </w:num>
   <w:num w:numId="8">
+    <w:abstractNumId w:val="23"/>
+  </w:num>
+  <w:num w:numId="9">
     <w:abstractNumId w:val="18"/>
   </w:num>
-  <w:num w:numId="9">
-    <w:abstractNumId w:val="13"/>
-  </w:num>
   <w:num w:numId="10">
-    <w:abstractNumId w:val="15"/>
+    <w:abstractNumId w:val="20"/>
   </w:num>
   <w:num w:numId="11">
     <w:abstractNumId w:val="0"/>
@@ -3230,19 +3846,37 @@
     <w:abstractNumId w:val="4"/>
   </w:num>
   <w:num w:numId="16">
+    <w:abstractNumId w:val="13"/>
+  </w:num>
+  <w:num w:numId="17">
+    <w:abstractNumId w:val="21"/>
+  </w:num>
+  <w:num w:numId="18">
+    <w:abstractNumId w:val="6"/>
+  </w:num>
+  <w:num w:numId="19">
+    <w:abstractNumId w:val="14"/>
+  </w:num>
+  <w:num w:numId="20">
+    <w:abstractNumId w:val="12"/>
+  </w:num>
+  <w:num w:numId="21">
+    <w:abstractNumId w:val="17"/>
+  </w:num>
+  <w:num w:numId="22">
     <w:abstractNumId w:val="10"/>
   </w:num>
-  <w:num w:numId="17">
-    <w:abstractNumId w:val="16"/>
+  <w:num w:numId="23">
+    <w:abstractNumId w:val="15"/>
   </w:num>
-  <w:num w:numId="18">
+  <w:num w:numId="24">
+    <w:abstractNumId w:val="7"/>
+  </w:num>
+  <w:num w:numId="25">
+    <w:abstractNumId w:val="24"/>
+  </w:num>
+  <w:num w:numId="26">
     <w:abstractNumId w:val="5"/>
-  </w:num>
-  <w:num w:numId="19">
-    <w:abstractNumId w:val="11"/>
-  </w:num>
-  <w:num w:numId="20">
-    <w:abstractNumId w:val="9"/>
   </w:num>
 </w:numbering>
 </file>
@@ -5703,6 +6337,7 @@
     <w:sig w:usb0="E0002AFF" w:usb1="C0007843" w:usb2="00000009" w:usb3="00000000" w:csb0="000001FF" w:csb1="00000000"/>
   </w:font>
   <w:font w:name="OpenSymbol">
+    <w:altName w:val="Arial Unicode MS"/>
     <w:panose1 w:val="05010000000000000000"/>
     <w:charset w:val="00"/>
     <w:family w:val="auto"/>
@@ -5770,6 +6405,7 @@
     <w:rsid w:val="00583629"/>
     <w:rsid w:val="006B2BC0"/>
     <w:rsid w:val="00764BBC"/>
+    <w:rsid w:val="00846A4E"/>
     <w:rsid w:val="008C1A57"/>
     <w:rsid w:val="00B71AB3"/>
     <w:rsid w:val="00CB79EA"/>

</xml_diff>